<commit_message>
Amend to include service address
</commit_message>
<xml_diff>
--- a/Form_11_-_Affidavit_of_Service_PS.docx
+++ b/Form_11_-_Affidavit_of_Service_PS.docx
@@ -344,12 +344,6 @@
                 <w:u w:val="none"/>
               </w:rPr>
             </w:pPr>
-            <w:r>
-              <w:rPr>
-                <w:u w:val="none"/>
-              </w:rPr>
-              <w:t>ROY GALVIN &amp; CO</w:t>
-            </w:r>
           </w:p>
         </w:tc>
       </w:tr>
@@ -435,12 +429,6 @@
                 <w:u w:val="none"/>
               </w:rPr>
             </w:pPr>
-            <w:r>
-              <w:rPr>
-                <w:u w:val="none"/>
-              </w:rPr>
-              <w:t>Joe BLOGGS, Mike HUNT, Mary JANE</w:t>
-            </w:r>
           </w:p>
         </w:tc>
       </w:tr>
@@ -672,14 +660,7 @@
               <w:t>,</w:t>
             </w:r>
             <w:r>
-              <w:t xml:space="preserve"> </w:t>
-            </w:r>
-            <w:r>
-              <w:rPr>
-                <w:b/>
-                <w:bCs/>
-              </w:rPr>
-              <w:t>Joe BLOGGS</w:t>
+              <w:t xml:space="preserve"> [  ]</w:t>
             </w:r>
             <w:r>
               <w:t xml:space="preserve">, </w:t>
@@ -972,8 +953,8 @@
             <w:r>
               <w:t xml:space="preserve">By handing the document to a person who, on reasonable grounds, is believed to be a director of the corporation who resides in </w:t>
             </w:r>
-            <w:smartTag w:uri="urn:schemas-microsoft-com:office:smarttags" w:element="place">
-              <w:smartTag w:uri="urn:schemas-microsoft-com:office:smarttags" w:element="country-region">
+            <w:smartTag w:uri="urn:schemas-microsoft-com:office:smarttags" w:element="country-region">
+              <w:smartTag w:uri="urn:schemas-microsoft-com:office:smarttags" w:element="place">
                 <w:r>
                   <w:t>Australia</w:t>
                 </w:r>
@@ -1308,15 +1289,7 @@
               <w:spacing w:before="40" w:after="40"/>
             </w:pPr>
             <w:r>
-              <w:t xml:space="preserve">By handing the document to someone at the partnership’s principal or last known place of business who, on reasonable grounds, is believed to </w:t>
-            </w:r>
-            <w:proofErr w:type="gramStart"/>
-            <w:r>
-              <w:t>be in charge of</w:t>
-            </w:r>
-            <w:proofErr w:type="gramEnd"/>
-            <w:r>
-              <w:t xml:space="preserve"> the business at the time of service.</w:t>
+              <w:t>By handing the document to someone at the partnership’s principal or last known place of business who, on reasonable grounds, is believed to be in charge of the business at the time of service.</w:t>
             </w:r>
           </w:p>
         </w:tc>
@@ -3677,15 +3650,6 @@
 </file>
 
 <file path=customXml/item1.xml><?xml version="1.0" encoding="utf-8"?>
-<?mso-contentType ?>
-<FormTemplates xmlns="http://schemas.microsoft.com/sharepoint/v3/contenttype/forms">
-  <Display>DocumentLibraryForm</Display>
-  <Edit>DocumentLibraryForm</Edit>
-  <New>DocumentLibraryForm</New>
-</FormTemplates>
-</file>
-
-<file path=customXml/item2.xml><?xml version="1.0" encoding="utf-8"?>
 <p:properties xmlns:p="http://schemas.microsoft.com/office/2006/metadata/properties" xmlns:xsi="http://www.w3.org/2001/XMLSchema-instance" xmlns:pc="http://schemas.microsoft.com/office/infopath/2007/PartnerControls">
   <documentManagement>
     <TaxCatchAll xmlns="0ca99e81-b41e-49d6-9457-d9d53150de72" xsi:nil="true"/>
@@ -3696,7 +3660,20 @@
 </p:properties>
 </file>
 
+<file path=customXml/item2.xml><?xml version="1.0" encoding="utf-8"?>
+<?mso-contentType ?>
+<FormTemplates xmlns="http://schemas.microsoft.com/sharepoint/v3/contenttype/forms">
+  <Display>DocumentLibraryForm</Display>
+  <Edit>DocumentLibraryForm</Edit>
+  <New>DocumentLibraryForm</New>
+</FormTemplates>
+</file>
+
 <file path=customXml/item3.xml><?xml version="1.0" encoding="utf-8"?>
+<b:Sources xmlns:b="http://schemas.openxmlformats.org/officeDocument/2006/bibliography" xmlns="http://schemas.openxmlformats.org/officeDocument/2006/bibliography" SelectedStyle="\APA.XSL" StyleName="APA"/>
+</file>
+
+<file path=customXml/item4.xml><?xml version="1.0" encoding="utf-8"?>
 <ct:contentTypeSchema xmlns:ct="http://schemas.microsoft.com/office/2006/metadata/contentType" xmlns:ma="http://schemas.microsoft.com/office/2006/metadata/properties/metaAttributes" ct:_="" ma:_="" ma:contentTypeName="Document" ma:contentTypeID="0x0101008D7FB4DDAAE1694CA0CF7849123FDD87" ma:contentTypeVersion="14" ma:contentTypeDescription="Create a new document." ma:contentTypeScope="" ma:versionID="fa570d1a2d9326622c6925ef6cd31d1d">
   <xsd:schema xmlns:xsd="http://www.w3.org/2001/XMLSchema" xmlns:xs="http://www.w3.org/2001/XMLSchema" xmlns:p="http://schemas.microsoft.com/office/2006/metadata/properties" xmlns:ns2="6f8d4a12-a224-411d-b1eb-68594a68a103" xmlns:ns3="0ca99e81-b41e-49d6-9457-d9d53150de72" targetNamespace="http://schemas.microsoft.com/office/2006/metadata/properties" ma:root="true" ma:fieldsID="b537a3f23d554c1665667f361bfa25a6" ns2:_="" ns3:_="">
     <xsd:import namespace="6f8d4a12-a224-411d-b1eb-68594a68a103"/>
@@ -3925,19 +3902,7 @@
 </ct:contentTypeSchema>
 </file>
 
-<file path=customXml/item4.xml><?xml version="1.0" encoding="utf-8"?>
-<b:Sources xmlns:b="http://schemas.openxmlformats.org/officeDocument/2006/bibliography" xmlns="http://schemas.openxmlformats.org/officeDocument/2006/bibliography" SelectedStyle="\APA.XSL" StyleName="APA"/>
-</file>
-
 <file path=customXml/itemProps1.xml><?xml version="1.0" encoding="utf-8"?>
-<ds:datastoreItem xmlns:ds="http://schemas.openxmlformats.org/officeDocument/2006/customXml" ds:itemID="{6EAE1ED6-FA35-4174-B5FD-137D89C0BC6A}">
-  <ds:schemaRefs>
-    <ds:schemaRef ds:uri="http://schemas.microsoft.com/sharepoint/v3/contenttype/forms"/>
-  </ds:schemaRefs>
-</ds:datastoreItem>
-</file>
-
-<file path=customXml/itemProps2.xml><?xml version="1.0" encoding="utf-8"?>
 <ds:datastoreItem xmlns:ds="http://schemas.openxmlformats.org/officeDocument/2006/customXml" ds:itemID="{CC87234F-8DEA-4CD5-96E4-566D9A941C73}">
   <ds:schemaRefs>
     <ds:schemaRef ds:uri="http://schemas.microsoft.com/office/2006/metadata/properties"/>
@@ -3948,7 +3913,23 @@
 </ds:datastoreItem>
 </file>
 
+<file path=customXml/itemProps2.xml><?xml version="1.0" encoding="utf-8"?>
+<ds:datastoreItem xmlns:ds="http://schemas.openxmlformats.org/officeDocument/2006/customXml" ds:itemID="{6EAE1ED6-FA35-4174-B5FD-137D89C0BC6A}">
+  <ds:schemaRefs>
+    <ds:schemaRef ds:uri="http://schemas.microsoft.com/sharepoint/v3/contenttype/forms"/>
+  </ds:schemaRefs>
+</ds:datastoreItem>
+</file>
+
 <file path=customXml/itemProps3.xml><?xml version="1.0" encoding="utf-8"?>
+<ds:datastoreItem xmlns:ds="http://schemas.openxmlformats.org/officeDocument/2006/customXml" ds:itemID="{A788320B-920E-4AE9-AB85-E5D8EE26C772}">
+  <ds:schemaRefs>
+    <ds:schemaRef ds:uri="http://schemas.openxmlformats.org/officeDocument/2006/bibliography"/>
+  </ds:schemaRefs>
+</ds:datastoreItem>
+</file>
+
+<file path=customXml/itemProps4.xml><?xml version="1.0" encoding="utf-8"?>
 <ds:datastoreItem xmlns:ds="http://schemas.openxmlformats.org/officeDocument/2006/customXml" ds:itemID="{00B7649E-91B1-43EF-875B-8E8E7BF164F9}">
   <ds:schemaRefs>
     <ds:schemaRef ds:uri="http://schemas.microsoft.com/office/2006/metadata/contentType"/>
@@ -3965,12 +3946,4 @@
     <ds:schemaRef ds:uri="http://schemas.microsoft.com/internal/obd"/>
   </ds:schemaRefs>
 </ds:datastoreItem>
-</file>
-
-<file path=customXml/itemProps4.xml><?xml version="1.0" encoding="utf-8"?>
-<ds:datastoreItem xmlns:ds="http://schemas.openxmlformats.org/officeDocument/2006/customXml" ds:itemID="{A788320B-920E-4AE9-AB85-E5D8EE26C772}">
-  <ds:schemaRefs>
-    <ds:schemaRef ds:uri="http://schemas.openxmlformats.org/officeDocument/2006/bibliography"/>
-  </ds:schemaRefs>
-</ds:datastoreItem>
 </file>
</xml_diff>